<commit_message>
made revisions for steve
</commit_message>
<xml_diff>
--- a/ENGL1105/static/docs/Course Policies.docx
+++ b/ENGL1105/static/docs/Course Policies.docx
@@ -952,17 +952,7 @@
           <w:color w:val="222222"/>
           <w:shd w:val="clear" w:color="auto" w:fill="FFFFFF"/>
         </w:rPr>
-        <w:t>"As a Hokie, I will conduct myself with honor and integrity at all times. I will not lie, cheat, or steal, nor will I accept</w:t>
-      </w:r>
-      <w:bookmarkStart w:id="0" w:name="_GoBack"/>
-      <w:bookmarkEnd w:id="0"/>
-      <w:r>
-        <w:rPr>
-          <w:rFonts w:ascii="Calibri" w:eastAsia="Times New Roman" w:hAnsi="Calibri" w:cs="Calibri"/>
-          <w:color w:val="222222"/>
-          <w:shd w:val="clear" w:color="auto" w:fill="FFFFFF"/>
-        </w:rPr>
-        <w:t xml:space="preserve"> the actions of those who do."</w:t>
+        <w:t>"As a Hokie, I will conduct myself with honor and integrity at all times. I will not lie, cheat, or steal, nor will I accept the actions of those who do."</w:t>
       </w:r>
     </w:p>
     <w:p>
@@ -1093,8 +1083,10 @@
           <w:bCs/>
           <w:color w:val="000000"/>
         </w:rPr>
-        <w:t>Grievances</w:t>
-      </w:r>
+        <w:t>Course Concerns</w:t>
+      </w:r>
+      <w:bookmarkStart w:id="0" w:name="_GoBack"/>
+      <w:bookmarkEnd w:id="0"/>
     </w:p>
     <w:p>
       <w:pPr>

</xml_diff>

<commit_message>
Added lesson plan to ENGL1105
</commit_message>
<xml_diff>
--- a/ENGL1105/static/docs/Course Policies.docx
+++ b/ENGL1105/static/docs/Course Policies.docx
@@ -200,14 +200,23 @@
           <w:rFonts w:ascii="Calibri" w:eastAsia="Times New Roman" w:hAnsi="Calibri" w:cs="Calibri"/>
           <w:color w:val="000000"/>
         </w:rPr>
-        <w:t>emailed to me</w:t>
-      </w:r>
-      <w:r>
-        <w:rPr>
-          <w:rFonts w:ascii="Calibri" w:eastAsia="Times New Roman" w:hAnsi="Calibri" w:cs="Calibri"/>
-          <w:color w:val="000000"/>
-        </w:rPr>
-        <w:t xml:space="preserve"> by the date and time indicated for the draft to receive credit. This policy applies whether or not you are present in class on a given day.</w:t>
+        <w:t>placed in your Google Drive</w:t>
+      </w:r>
+      <w:r>
+        <w:rPr>
+          <w:rFonts w:ascii="Calibri" w:eastAsia="Times New Roman" w:hAnsi="Calibri" w:cs="Calibri"/>
+          <w:color w:val="000000"/>
+        </w:rPr>
+        <w:t xml:space="preserve"> </w:t>
+      </w:r>
+      <w:bookmarkStart w:id="0" w:name="_GoBack"/>
+      <w:bookmarkEnd w:id="0"/>
+      <w:r>
+        <w:rPr>
+          <w:rFonts w:ascii="Calibri" w:eastAsia="Times New Roman" w:hAnsi="Calibri" w:cs="Calibri"/>
+          <w:color w:val="000000"/>
+        </w:rPr>
+        <w:t>by the date and time indicated for the draft to receive credit. This policy applies whether or not you are present in class on a given day.</w:t>
       </w:r>
     </w:p>
     <w:p>
@@ -408,7 +417,7 @@
           <w:rFonts w:ascii="Calibri" w:eastAsia="Times New Roman" w:hAnsi="Calibri" w:cs="Calibri"/>
           <w:color w:val="000000"/>
         </w:rPr>
-        <w:t xml:space="preserve">works to strengthen and sustain an open, supportive campus community at Virginia Tech. It offers a space where LGBTQ+ and all students can come together to work across our differences via education, information, and </w:t>
+        <w:t xml:space="preserve">works to strengthen and sustain an open, supportive campus community at Virginia Tech. It offers a space where LGBTQ+ and all </w:t>
       </w:r>
       <w:r>
         <w:rPr>
@@ -416,7 +425,7 @@
           <w:color w:val="000000"/>
         </w:rPr>
         <w:lastRenderedPageBreak/>
-        <w:t>advocacy. All students are welcome in this space where you can be yourself and support diversity, equity, and inclusion.</w:t>
+        <w:t>students can come together to work across our differences via education, information, and advocacy. All students are welcome in this space where you can be yourself and support diversity, equity, and inclusion.</w:t>
       </w:r>
     </w:p>
     <w:p>
@@ -1085,8 +1094,6 @@
         </w:rPr>
         <w:t>Course Concerns</w:t>
       </w:r>
-      <w:bookmarkStart w:id="0" w:name="_GoBack"/>
-      <w:bookmarkEnd w:id="0"/>
     </w:p>
     <w:p>
       <w:pPr>

</xml_diff>